<commit_message>
Actualizar auditoría: agregar Juan, solo sede Caracas, reducir alcance
Co-authored-by: Capy <capy@capy.ai>
</commit_message>
<xml_diff>
--- a/Auditoria_TeleNET_Solutions.docx
+++ b/Auditoria_TeleNET_Solutions.docx
@@ -93,7 +93,18 @@
         <w:jc w:val="center"/>
       </w:pPr>
       <w:r>
-        <w:br/>
+        <w:rPr>
+          <w:i/>
+          <w:sz w:val="24"/>
+        </w:rPr>
+        <w:t>Sede Principal - Caracas</w:t>
+      </w:r>
+    </w:p>
+    <w:p>
+      <w:pPr>
+        <w:jc w:val="center"/>
+      </w:pPr>
+      <w:r>
         <w:br/>
         <w:br/>
         <w:br/>
@@ -126,6 +137,8 @@
         <w:t>María</w:t>
         <w:br/>
         <w:t>Fiorella</w:t>
+        <w:br/>
+        <w:t>Juan</w:t>
       </w:r>
     </w:p>
     <w:p>
@@ -631,7 +644,7 @@
         <w:jc w:val="both"/>
       </w:pPr>
       <w:r>
-        <w:t>Con una plantilla de 85 empleados distribuidos en su sede principal en Caracas y dos oficinas regionales (Valencia y Maracaibo), TeleNET Solutions ha experimentado un crecimiento sostenido del 15% anual en los últimos tres años, lo que ha generado la necesidad de evaluar y fortalecer su infraestructura tecnológica.</w:t>
+        <w:t>La sede principal ubicada en Caracas cuenta con una plantilla de 65 empleados y alberga el Data Center principal de la organización, desde donde se gestionan todos los servicios críticos de la empresa.</w:t>
       </w:r>
     </w:p>
     <w:p/>
@@ -697,6 +710,15 @@
           <w:b/>
         </w:rPr>
         <w:t>Departamento de Infraestructura de Red y Comunicaciones</w:t>
+      </w:r>
+      <w:r>
+        <w:t xml:space="preserve"> de la </w:t>
+      </w:r>
+      <w:r>
+        <w:rPr>
+          <w:b/>
+        </w:rPr>
+        <w:t>sede principal de Caracas</w:t>
       </w:r>
       <w:r>
         <w:t>, el cual es responsable de la administración, mantenimiento y operación de toda la infraestructura de red de la empresa, incluyendo el Data Center principal, los equipos de networking, los enlaces de comunicación y los sistemas de monitoreo.</w:t>
@@ -792,7 +814,7 @@
         <w:rPr>
           <w:i/>
         </w:rPr>
-        <w:t>Figura 1: Organigrama de TeleNET Solutions C.A.</w:t>
+        <w:t>Figura 1: Organigrama de TeleNET Solutions C.A. - Sede Caracas</w:t>
       </w:r>
     </w:p>
     <w:p>
@@ -1712,7 +1734,7 @@
         <w:jc w:val="both"/>
       </w:pPr>
       <w:r>
-        <w:t>TeleNET Solutions C.A. cuenta con infraestructura tecnológica distribuida en tres ubicaciones:</w:t>
+        <w:t>La presente auditoría se centra exclusivamente en la sede principal de Caracas, donde se encuentra el Data Center principal de la organización:</w:t>
       </w:r>
     </w:p>
     <w:tbl>
@@ -1831,104 +1853,62 @@
           </w:p>
         </w:tc>
       </w:tr>
-      <w:tr>
-        <w:tc>
-          <w:tcPr>
-            <w:tcW w:type="dxa" w:w="2351"/>
-          </w:tcPr>
-          <w:p>
-            <w:r>
-              <w:t>Valencia</w:t>
-            </w:r>
-          </w:p>
-        </w:tc>
-        <w:tc>
-          <w:tcPr>
-            <w:tcW w:type="dxa" w:w="2351"/>
-          </w:tcPr>
-          <w:p>
-            <w:r>
-              <w:t>Nodo Regional</w:t>
-            </w:r>
-          </w:p>
-        </w:tc>
-        <w:tc>
-          <w:tcPr>
-            <w:tcW w:type="dxa" w:w="2351"/>
-          </w:tcPr>
-          <w:p>
-            <w:r>
-              <w:t>Técnico de Red Sr.</w:t>
-            </w:r>
-          </w:p>
-        </w:tc>
-        <w:tc>
-          <w:tcPr>
-            <w:tcW w:type="dxa" w:w="2351"/>
-          </w:tcPr>
-          <w:p>
-            <w:r>
-              <w:t>Sin certificación</w:t>
-            </w:r>
-          </w:p>
-        </w:tc>
-      </w:tr>
-      <w:tr>
-        <w:tc>
-          <w:tcPr>
-            <w:tcW w:type="dxa" w:w="2351"/>
-          </w:tcPr>
-          <w:p>
-            <w:r>
-              <w:t>Maracaibo</w:t>
-            </w:r>
-          </w:p>
-        </w:tc>
-        <w:tc>
-          <w:tcPr>
-            <w:tcW w:type="dxa" w:w="2351"/>
-          </w:tcPr>
-          <w:p>
-            <w:r>
-              <w:t>Nodo Regional</w:t>
-            </w:r>
-          </w:p>
-        </w:tc>
-        <w:tc>
-          <w:tcPr>
-            <w:tcW w:type="dxa" w:w="2351"/>
-          </w:tcPr>
-          <w:p>
-            <w:r>
-              <w:t>Técnico de Red Jr.</w:t>
-            </w:r>
-          </w:p>
-        </w:tc>
-        <w:tc>
-          <w:tcPr>
-            <w:tcW w:type="dxa" w:w="2351"/>
-          </w:tcPr>
-          <w:p>
-            <w:r>
-              <w:t>Sin certificación</w:t>
-            </w:r>
-          </w:p>
-        </w:tc>
-      </w:tr>
     </w:tbl>
     <w:p>
-      <w:pPr>
-        <w:jc w:val="both"/>
-      </w:pPr>
       <w:r>
         <w:rPr>
           <w:b/>
         </w:rPr>
         <w:br/>
-        <w:t xml:space="preserve">Hallazgo: </w:t>
+        <w:t>Características del Data Center:</w:t>
       </w:r>
+    </w:p>
+    <w:p>
+      <w:pPr>
+        <w:pStyle w:val="ListBullet"/>
+      </w:pPr>
       <w:r>
-        <w:t>Los nodos regionales no cuentan con estándares de trabajo documentados ni certificaciones. El responsable del nodo de Maracaibo es un Técnico Junior sin la experiencia suficiente para gestionar la infraestructura de manera autónoma.</w:t>
+        <w:t>Ubicación: Piso 12, Torre Empresarial Delta</w:t>
+      </w:r>
+    </w:p>
+    <w:p>
+      <w:pPr>
+        <w:pStyle w:val="ListBullet"/>
+      </w:pPr>
+      <w:r>
+        <w:t>Área: 80 m² de espacio técnico</w:t>
+      </w:r>
+    </w:p>
+    <w:p>
+      <w:pPr>
+        <w:pStyle w:val="ListBullet"/>
+      </w:pPr>
+      <w:r>
+        <w:t>Capacidad: 6 racks de 42U</w:t>
+      </w:r>
+    </w:p>
+    <w:p>
+      <w:pPr>
+        <w:pStyle w:val="ListBullet"/>
+      </w:pPr>
+      <w:r>
+        <w:t>Climatización: 2 unidades de aire de precisión</w:t>
+      </w:r>
+    </w:p>
+    <w:p>
+      <w:pPr>
+        <w:pStyle w:val="ListBullet"/>
+      </w:pPr>
+      <w:r>
+        <w:t>Energía: UPS redundante + planta eléctrica</w:t>
+      </w:r>
+    </w:p>
+    <w:p>
+      <w:pPr>
+        <w:pStyle w:val="ListBullet"/>
+      </w:pPr>
+      <w:r>
+        <w:t>Control de acceso: Biométrico + tarjeta de proximidad</w:t>
       </w:r>
     </w:p>
     <w:p>
@@ -2002,7 +1982,7 @@
         <w:rPr>
           <w:i/>
         </w:rPr>
-        <w:t>Figura 2: Arquitectura de Red de TeleNET Solutions C.A.</w:t>
+        <w:t>Figura 2: Arquitectura de Red de TeleNET Solutions C.A. - Sede Caracas</w:t>
       </w:r>
     </w:p>
     <w:p>
@@ -2043,7 +2023,7 @@
         <w:rPr>
           <w:b/>
         </w:rPr>
-        <w:t>INVENTARIO DE HARDWARE</w:t>
+        <w:t>INVENTARIO DE HARDWARE - SEDE CARACAS</w:t>
       </w:r>
     </w:p>
     <w:tbl>
@@ -2173,7 +2153,7 @@
           </w:tcPr>
           <w:p>
             <w:r>
-              <w:t>Data Center CCS</w:t>
+              <w:t>Data Center</w:t>
             </w:r>
           </w:p>
         </w:tc>
@@ -2225,7 +2205,7 @@
           </w:tcPr>
           <w:p>
             <w:r>
-              <w:t>Data Center CCS</w:t>
+              <w:t>Data Center</w:t>
             </w:r>
           </w:p>
         </w:tc>
@@ -2267,7 +2247,7 @@
           </w:tcPr>
           <w:p>
             <w:r>
-              <w:t>24</w:t>
+              <w:t>18</w:t>
             </w:r>
           </w:p>
         </w:tc>
@@ -2277,7 +2257,7 @@
           </w:tcPr>
           <w:p>
             <w:r>
-              <w:t>Todas las sedes</w:t>
+              <w:t>Data Center / Pisos</w:t>
             </w:r>
           </w:p>
         </w:tc>
@@ -2287,7 +2267,7 @@
           </w:tcPr>
           <w:p>
             <w:r>
-              <w:t>3 con fallas</w:t>
+              <w:t>2 con fallas</w:t>
             </w:r>
           </w:p>
         </w:tc>
@@ -2329,7 +2309,7 @@
           </w:tcPr>
           <w:p>
             <w:r>
-              <w:t>Data Center CCS</w:t>
+              <w:t>Data Center</w:t>
             </w:r>
           </w:p>
         </w:tc>
@@ -2381,7 +2361,7 @@
           </w:tcPr>
           <w:p>
             <w:r>
-              <w:t>Data Center CCS</w:t>
+              <w:t>Data Center</w:t>
             </w:r>
           </w:p>
         </w:tc>
@@ -2433,7 +2413,7 @@
           </w:tcPr>
           <w:p>
             <w:r>
-              <w:t>Data Center CCS</w:t>
+              <w:t>Data Center</w:t>
             </w:r>
           </w:p>
         </w:tc>
@@ -2485,7 +2465,7 @@
           </w:tcPr>
           <w:p>
             <w:r>
-              <w:t>Data Center CCS</w:t>
+              <w:t>Data Center</w:t>
             </w:r>
           </w:p>
         </w:tc>
@@ -2537,7 +2517,7 @@
           </w:tcPr>
           <w:p>
             <w:r>
-              <w:t>Data Center CCS</w:t>
+              <w:t>Data Center</w:t>
             </w:r>
           </w:p>
         </w:tc>
@@ -2579,7 +2559,7 @@
           </w:tcPr>
           <w:p>
             <w:r>
-              <w:t>15</w:t>
+              <w:t>12</w:t>
             </w:r>
           </w:p>
         </w:tc>
@@ -2589,7 +2569,7 @@
           </w:tcPr>
           <w:p>
             <w:r>
-              <w:t>Todas las sedes</w:t>
+              <w:t>Pisos oficina</w:t>
             </w:r>
           </w:p>
         </w:tc>
@@ -2631,7 +2611,7 @@
           </w:tcPr>
           <w:p>
             <w:r>
-              <w:t>12</w:t>
+              <w:t>8</w:t>
             </w:r>
           </w:p>
         </w:tc>
@@ -2641,7 +2621,7 @@
           </w:tcPr>
           <w:p>
             <w:r>
-              <w:t>Todas las sedes</w:t>
+              <w:t>Data Center</w:t>
             </w:r>
           </w:p>
         </w:tc>
@@ -2693,7 +2673,7 @@
           </w:tcPr>
           <w:p>
             <w:r>
-              <w:t>Data Center CCS</w:t>
+              <w:t>Data Center</w:t>
             </w:r>
           </w:p>
         </w:tc>
@@ -3150,7 +3130,7 @@
           </w:tcPr>
           <w:p>
             <w:r>
-              <w:t>85</w:t>
+              <w:t>65</w:t>
             </w:r>
           </w:p>
         </w:tc>
@@ -3292,7 +3272,7 @@
         <w:t xml:space="preserve">Hallazgo: </w:t>
       </w:r>
       <w:r>
-        <w:t>Se detectaron las siguientes deficiencias en el inventario: (1) 3 switches con fallas intermitentes sin plan de reemplazo, (2) 2 servidores HP obsoletos aún en producción, (3) 1 UPS sin mantenimiento preventivo en 18 meses, (4) Licencia de Nessus vencida hace 3 meses, (5) Firmware de equipos Cisco desactualizado.</w:t>
+        <w:t>Se detectaron las siguientes deficiencias en el inventario: (1) 2 switches con fallas intermitentes sin plan de reemplazo, (2) 2 servidores HP obsoletos aún en producción, (3) 1 UPS sin mantenimiento preventivo en 18 meses, (4) Licencia de Nessus vencida hace 3 meses, (5) Firmware de equipos Cisco desactualizado.</w:t>
       </w:r>
     </w:p>
     <w:p>
@@ -3316,7 +3296,7 @@
         <w:jc w:val="both"/>
       </w:pPr>
       <w:r>
-        <w:t>La empresa cuenta con la siguiente infraestructura de comunicaciones:</w:t>
+        <w:t>La sede principal cuenta con la siguiente infraestructura de comunicaciones:</w:t>
       </w:r>
     </w:p>
     <w:tbl>
@@ -3484,90 +3464,6 @@
           </w:tcPr>
           <w:p>
             <w:r>
-              <w:t>MPLS CCS-Valencia</w:t>
-            </w:r>
-          </w:p>
-        </w:tc>
-        <w:tc>
-          <w:tcPr>
-            <w:tcW w:type="dxa" w:w="2351"/>
-          </w:tcPr>
-          <w:p>
-            <w:r>
-              <w:t>CANTV</w:t>
-            </w:r>
-          </w:p>
-        </w:tc>
-        <w:tc>
-          <w:tcPr>
-            <w:tcW w:type="dxa" w:w="2351"/>
-          </w:tcPr>
-          <w:p>
-            <w:r>
-              <w:t>20 Mbps</w:t>
-            </w:r>
-          </w:p>
-        </w:tc>
-        <w:tc>
-          <w:tcPr>
-            <w:tcW w:type="dxa" w:w="2351"/>
-          </w:tcPr>
-          <w:p>
-            <w:r>
-              <w:t>No</w:t>
-            </w:r>
-          </w:p>
-        </w:tc>
-      </w:tr>
-      <w:tr>
-        <w:tc>
-          <w:tcPr>
-            <w:tcW w:type="dxa" w:w="2351"/>
-          </w:tcPr>
-          <w:p>
-            <w:r>
-              <w:t>MPLS CCS-Maracaibo</w:t>
-            </w:r>
-          </w:p>
-        </w:tc>
-        <w:tc>
-          <w:tcPr>
-            <w:tcW w:type="dxa" w:w="2351"/>
-          </w:tcPr>
-          <w:p>
-            <w:r>
-              <w:t>CANTV</w:t>
-            </w:r>
-          </w:p>
-        </w:tc>
-        <w:tc>
-          <w:tcPr>
-            <w:tcW w:type="dxa" w:w="2351"/>
-          </w:tcPr>
-          <w:p>
-            <w:r>
-              <w:t>20 Mbps</w:t>
-            </w:r>
-          </w:p>
-        </w:tc>
-        <w:tc>
-          <w:tcPr>
-            <w:tcW w:type="dxa" w:w="2351"/>
-          </w:tcPr>
-          <w:p>
-            <w:r>
-              <w:t>No</w:t>
-            </w:r>
-          </w:p>
-        </w:tc>
-      </w:tr>
-      <w:tr>
-        <w:tc>
-          <w:tcPr>
-            <w:tcW w:type="dxa" w:w="2351"/>
-          </w:tcPr>
-          <w:p>
-            <w:r>
               <w:t>Enlace Dedicado Clientes</w:t>
             </w:r>
           </w:p>
@@ -3606,9 +3502,6 @@
     </w:tbl>
     <w:p/>
     <w:p>
-      <w:pPr>
-        <w:jc w:val="both"/>
-      </w:pPr>
       <w:r>
         <w:rPr>
           <w:b/>
@@ -3815,7 +3708,7 @@
         <w:t xml:space="preserve">Hallazgo: </w:t>
       </w:r>
       <w:r>
-        <w:t>Los enlaces MPLS hacia las sedes regionales no cuentan con redundancia, representando un punto único de falla. La conmutación al enlace de internet backup se realiza de forma manual, lo que incrementa el tiempo de recuperación ante fallas.</w:t>
+        <w:t>La conmutación al enlace de internet backup se realiza de forma manual, lo que incrementa el tiempo de recuperación ante fallas del enlace principal.</w:t>
       </w:r>
     </w:p>
     <w:p/>
@@ -4033,7 +3926,7 @@
           </w:tcPr>
           <w:p>
             <w:r>
-              <w:t>Manuales del fabricante</w:t>
+              <w:t>Manuales fabricante</w:t>
             </w:r>
           </w:p>
         </w:tc>
@@ -4299,7 +4192,7 @@
         <w:t xml:space="preserve">Hallazgo: </w:t>
       </w:r>
       <w:r>
-        <w:t>El sistema de inventario desarrollado internamente carece completamente de documentación técnica y de usuario. Las pruebas de restauración de respaldos no se realizan de forma periódica (última prueba hace 8 meses). La retención de respaldos de máquinas virtuales (14 días) es insuficiente para cumplir con políticas de continuidad de negocio.</w:t>
+        <w:t>El sistema de inventario desarrollado internamente carece completamente de documentación técnica y de usuario. Las pruebas de restauración de respaldos no se realizan de forma periódica (última prueba hace 8 meses).</w:t>
       </w:r>
     </w:p>
     <w:p>
@@ -4334,7 +4227,7 @@
         <w:jc w:val="both"/>
       </w:pPr>
       <w:r>
-        <w:t xml:space="preserve">La presente auditoría informática tiene como alcance la evaluación integral del </w:t>
+        <w:t xml:space="preserve">La presente auditoría informática tiene como alcance la evaluación del </w:t>
       </w:r>
       <w:r>
         <w:rPr>
@@ -4343,7 +4236,16 @@
         <w:t>Departamento de Infraestructura de Red y Comunicaciones</w:t>
       </w:r>
       <w:r>
-        <w:t xml:space="preserve"> de TeleNET Solutions C.A., abarcando las siguientes áreas:</w:t>
+        <w:t xml:space="preserve"> de TeleNET Solutions C.A. en su </w:t>
+      </w:r>
+      <w:r>
+        <w:rPr>
+          <w:b/>
+        </w:rPr>
+        <w:t>sede principal de Caracas</w:t>
+      </w:r>
+      <w:r>
+        <w:t>, abarcando las siguientes áreas:</w:t>
       </w:r>
     </w:p>
     <w:tbl>
@@ -4409,15 +4311,11 @@
           </w:tcPr>
           <w:p>
             <w:r>
-              <w:t>• Controles de acceso lógico y físico</w:t>
+              <w:t>• Controles de acceso lógico</w:t>
               <w:br/>
               <w:t>• Configuración de firewalls</w:t>
               <w:br/>
               <w:t>• Políticas de contraseñas</w:t>
-              <w:br/>
-              <w:t>• Gestión de vulnerabilidades</w:t>
-              <w:br/>
-              <w:t>• Protección contra intrusiones</w:t>
             </w:r>
           </w:p>
         </w:tc>
@@ -4443,11 +4341,7 @@
           </w:tcPr>
           <w:p>
             <w:r>
-              <w:t>• Estado de equipos de red (routers, switches, firewalls)</w:t>
-              <w:br/>
-              <w:t>• Servidores y almacenamiento</w:t>
-              <w:br/>
-              <w:t>• Enlaces de comunicación</w:t>
+              <w:t>• Estado de equipos de red</w:t>
               <w:br/>
               <w:t>• Sistema de respaldos</w:t>
               <w:br/>
@@ -4481,11 +4375,7 @@
               <w:br/>
               <w:t>• Gestión de cambios</w:t>
               <w:br/>
-              <w:t>• Gestión de incidentes</w:t>
-              <w:br/>
               <w:t>• Control de acceso al Data Center</w:t>
-              <w:br/>
-              <w:t>• Segregación de funciones</w:t>
             </w:r>
           </w:p>
         </w:tc>
@@ -4516,8 +4406,6 @@
               <w:t>• Contratos con proveedores</w:t>
               <w:br/>
               <w:t>• Políticas de retención de datos</w:t>
-              <w:br/>
-              <w:t>• Normativas del sector telecomunicaciones</w:t>
             </w:r>
           </w:p>
         </w:tc>
@@ -4546,8 +4434,6 @@
               <w:t>• Métricas de disponibilidad (uptime)</w:t>
               <w:br/>
               <w:t>• Tiempos de respuesta a incidentes</w:t>
-              <w:br/>
-              <w:t>• Utilización de recursos</w:t>
               <w:br/>
               <w:t>• Procesos de monitoreo</w:t>
             </w:r>
@@ -4569,7 +4455,7 @@
         <w:pStyle w:val="ListBullet"/>
       </w:pPr>
       <w:r>
-        <w:t>La auditoría se limita exclusivamente al área de Infraestructura de Red, excluyendo otras áreas de TI como Desarrollo de Software o Soporte al Usuario Final.</w:t>
+        <w:t>La auditoría se limita exclusivamente a la sede principal de Caracas.</w:t>
       </w:r>
     </w:p>
     <w:p>
@@ -4585,22 +4471,10 @@
         <w:pStyle w:val="ListBullet"/>
       </w:pPr>
       <w:r>
-        <w:t>La evaluación de las sedes regionales (Valencia y Maracaibo) se realizará de forma remota.</w:t>
-      </w:r>
-    </w:p>
-    <w:p>
-      <w:pPr>
-        <w:pStyle w:val="ListBullet"/>
-      </w:pPr>
-      <w:r>
         <w:t>El período de evaluación comprende las operaciones de los últimos 12 meses.</w:t>
       </w:r>
     </w:p>
-    <w:p>
-      <w:r>
-        <w:br w:type="page"/>
-      </w:r>
-    </w:p>
+    <w:p/>
     <w:p>
       <w:pPr>
         <w:pStyle w:val="Heading2"/>
@@ -4613,9 +4487,6 @@
       </w:r>
     </w:p>
     <w:p>
-      <w:pPr>
-        <w:jc w:val="both"/>
-      </w:pPr>
       <w:r>
         <w:rPr>
           <w:b/>
@@ -4703,7 +4574,7 @@
           </w:tcPr>
           <w:p>
             <w:r>
-              <w:t>Evaluar los mecanismos de protección de datos implementados, identificando brechas de seguridad, vulnerabilidades y riesgos que puedan comprometer la confidencialidad, integridad y disponibilidad de la información.</w:t>
+              <w:t>Evaluar los mecanismos de protección de datos, identificando brechas de seguridad y vulnerabilidades.</w:t>
             </w:r>
           </w:p>
         </w:tc>
@@ -4729,7 +4600,7 @@
           </w:tcPr>
           <w:p>
             <w:r>
-              <w:t>Comprobar que los controles de integridad están implementados correctamente para prevenir alteraciones no autorizadas en las configuraciones de red y los datos almacenados.</w:t>
+              <w:t>Comprobar que los controles de integridad previenen alteraciones no autorizadas en configuraciones y datos.</w:t>
             </w:r>
           </w:p>
         </w:tc>
@@ -4745,7 +4616,7 @@
               <w:rPr>
                 <w:b/>
               </w:rPr>
-              <w:t>3. Evaluar Disponibilidad y Continuidad</w:t>
+              <w:t>3. Evaluar Disponibilidad</w:t>
             </w:r>
           </w:p>
         </w:tc>
@@ -4755,7 +4626,7 @@
           </w:tcPr>
           <w:p>
             <w:r>
-              <w:t>Analizar los procedimientos de respaldo, los planes de recuperación ante desastres y la capacidad de los sistemas para mantener la continuidad operativa ante incidentes.</w:t>
+              <w:t>Analizar los procedimientos de respaldo y la capacidad de mantener continuidad operativa.</w:t>
             </w:r>
           </w:p>
         </w:tc>
@@ -4771,7 +4642,7 @@
               <w:rPr>
                 <w:b/>
               </w:rPr>
-              <w:t>4. Medir Eficiencia y Rendimiento</w:t>
+              <w:t>4. Medir Eficiencia</w:t>
             </w:r>
           </w:p>
         </w:tc>
@@ -4781,61 +4652,12 @@
           </w:tcPr>
           <w:p>
             <w:r>
-              <w:t>Identificar ineficiencias en el rendimiento de la infraestructura de red, evaluando métricas de disponibilidad, tiempos de respuesta y optimización de recursos tecnológicos.</w:t>
+              <w:t>Identificar ineficiencias en el rendimiento, evaluando métricas de disponibilidad y tiempos de respuesta.</w:t>
             </w:r>
           </w:p>
         </w:tc>
       </w:tr>
     </w:tbl>
-    <w:p/>
-    <w:p>
-      <w:r>
-        <w:rPr>
-          <w:b/>
-        </w:rPr>
-        <w:t>Criterios de Evaluación:</w:t>
-      </w:r>
-    </w:p>
-    <w:p>
-      <w:pPr>
-        <w:pStyle w:val="ListBullet"/>
-      </w:pPr>
-      <w:r>
-        <w:t>Políticas internas de seguridad de TeleNET Solutions C.A.</w:t>
-      </w:r>
-    </w:p>
-    <w:p>
-      <w:pPr>
-        <w:pStyle w:val="ListBullet"/>
-      </w:pPr>
-      <w:r>
-        <w:t>Mejores prácticas de la industria (ITIL, COBIT)</w:t>
-      </w:r>
-    </w:p>
-    <w:p>
-      <w:pPr>
-        <w:pStyle w:val="ListBullet"/>
-      </w:pPr>
-      <w:r>
-        <w:t>Estándares internacionales (ISO 27001, ISO 27002)</w:t>
-      </w:r>
-    </w:p>
-    <w:p>
-      <w:pPr>
-        <w:pStyle w:val="ListBullet"/>
-      </w:pPr>
-      <w:r>
-        <w:t>Normativas del sector de telecomunicaciones venezolano</w:t>
-      </w:r>
-    </w:p>
-    <w:p>
-      <w:pPr>
-        <w:pStyle w:val="ListBullet"/>
-      </w:pPr>
-      <w:r>
-        <w:t>Recomendaciones de fabricantes de equipos (Cisco, Fortinet)</w:t>
-      </w:r>
-    </w:p>
     <w:p>
       <w:r>
         <w:br w:type="page"/>
@@ -4920,7 +4742,7 @@
           </w:tcPr>
           <w:p>
             <w:r>
-              <w:t>Auditoría parcial (no abarca toda la informática de la empresa)</w:t>
+              <w:t>Auditoría parcial (sede principal Caracas)</w:t>
             </w:r>
           </w:p>
         </w:tc>
@@ -5063,13 +4885,11 @@
           </w:tcPr>
           <w:p>
             <w:r>
-              <w:t>• Reunión de apertura con Gerencia</w:t>
+              <w:t>• Reunión de apertura</w:t>
               <w:br/>
               <w:t>• Recopilación de documentación</w:t>
               <w:br/>
               <w:t>• Entrevistas iniciales</w:t>
-              <w:br/>
-              <w:t>• Revisión de organigramas y políticas</w:t>
             </w:r>
           </w:p>
         </w:tc>
@@ -5081,7 +4901,7 @@
             <w:r>
               <w:t>Acta de inicio</w:t>
               <w:br/>
-              <w:t>Lista de documentos recibidos</w:t>
+              <w:t>Lista de documentos</w:t>
             </w:r>
           </w:p>
         </w:tc>
@@ -5115,13 +4935,11 @@
           </w:tcPr>
           <w:p>
             <w:r>
-              <w:t>• Inspección física del Data Center</w:t>
+              <w:t>• Inspección física Data Center</w:t>
               <w:br/>
-              <w:t>• Revisión de inventarios HW/SW</w:t>
+              <w:t>• Revisión de inventarios</w:t>
               <w:br/>
               <w:t>• Verificación de configuraciones</w:t>
-              <w:br/>
-              <w:t>• Entrevistas con coordinadores</w:t>
             </w:r>
           </w:p>
         </w:tc>
@@ -5131,7 +4949,7 @@
           </w:tcPr>
           <w:p>
             <w:r>
-              <w:t>Checklist de inspección física</w:t>
+              <w:t>Checklist inspección</w:t>
               <w:br/>
               <w:t>Inventario verificado</w:t>
             </w:r>
@@ -5167,25 +4985,23 @@
           </w:tcPr>
           <w:p>
             <w:r>
-              <w:t>• Análisis de seguridad de red</w:t>
+              <w:t>• Análisis de seguridad</w:t>
               <w:br/>
               <w:t>• Revisión de respaldos</w:t>
               <w:br/>
-              <w:t>• Evaluación de procedimientos</w:t>
+              <w:t>• Pruebas de controles</w:t>
+            </w:r>
+          </w:p>
+        </w:tc>
+        <w:tc>
+          <w:tcPr>
+            <w:tcW w:type="dxa" w:w="2351"/>
+          </w:tcPr>
+          <w:p>
+            <w:r>
+              <w:t>Resultados pruebas</w:t>
               <w:br/>
-              <w:t>• Pruebas de controles</w:t>
-            </w:r>
-          </w:p>
-        </w:tc>
-        <w:tc>
-          <w:tcPr>
-            <w:tcW w:type="dxa" w:w="2351"/>
-          </w:tcPr>
-          <w:p>
-            <w:r>
-              <w:t>Resultados de pruebas técnicas</w:t>
-              <w:br/>
-              <w:t>Matriz de riesgos preliminar</w:t>
+              <w:t>Matriz de riesgos</w:t>
             </w:r>
           </w:p>
         </w:tc>
@@ -5221,23 +5037,21 @@
             <w:r>
               <w:t>• Análisis de hallazgos</w:t>
               <w:br/>
-              <w:t>• Evaluación de evidencias</w:t>
+              <w:t>• Elaboración recomendaciones</w:t>
               <w:br/>
-              <w:t>• Elaboración de recomendaciones</w:t>
+              <w:t>• Redacción informe borrador</w:t>
+            </w:r>
+          </w:p>
+        </w:tc>
+        <w:tc>
+          <w:tcPr>
+            <w:tcW w:type="dxa" w:w="2351"/>
+          </w:tcPr>
+          <w:p>
+            <w:r>
+              <w:t>Borrador informe</w:t>
               <w:br/>
-              <w:t>• Redacción del informe borrador</w:t>
-            </w:r>
-          </w:p>
-        </w:tc>
-        <w:tc>
-          <w:tcPr>
-            <w:tcW w:type="dxa" w:w="2351"/>
-          </w:tcPr>
-          <w:p>
-            <w:r>
-              <w:t>Borrador del informe</w:t>
-              <w:br/>
-              <w:t>Lista de hallazgos</w:t>
+              <w:t>Lista hallazgos</w:t>
             </w:r>
           </w:p>
         </w:tc>
@@ -5271,13 +5085,11 @@
           </w:tcPr>
           <w:p>
             <w:r>
-              <w:t>• Revisión final del informe</w:t>
+              <w:t>• Revisión final</w:t>
               <w:br/>
-              <w:t>• Reunión de cierre con Gerencia</w:t>
+              <w:t>• Reunión de cierre</w:t>
               <w:br/>
-              <w:t>• Presentación de hallazgos</w:t>
-              <w:br/>
-              <w:t>• Entrega del informe final</w:t>
+              <w:t>• Entrega informe final</w:t>
             </w:r>
           </w:p>
         </w:tc>
@@ -5287,7 +5099,7 @@
           </w:tcPr>
           <w:p>
             <w:r>
-              <w:t>Informe final de auditoría</w:t>
+              <w:t>Informe final</w:t>
               <w:br/>
               <w:t>Acta de cierre</w:t>
             </w:r>
@@ -5295,11 +5107,7 @@
         </w:tc>
       </w:tr>
     </w:tbl>
-    <w:p>
-      <w:r>
-        <w:br w:type="page"/>
-      </w:r>
-    </w:p>
+    <w:p/>
     <w:p>
       <w:pPr>
         <w:pStyle w:val="Heading2"/>
@@ -5309,14 +5117,6 @@
           <w:color w:val="003366"/>
         </w:rPr>
         <w:t>4.3 Prioridades de Materias Auditables</w:t>
-      </w:r>
-    </w:p>
-    <w:p>
-      <w:pPr>
-        <w:jc w:val="both"/>
-      </w:pPr>
-      <w:r>
-        <w:t>Las materias a auditar se han priorizado según su criticidad para la operación del negocio:</w:t>
       </w:r>
     </w:p>
     <w:tbl>
@@ -5405,7 +5205,7 @@
           </w:tcPr>
           <w:p>
             <w:r>
-              <w:t>Primera línea de defensa contra amenazas externas</w:t>
+              <w:t>Primera línea de defensa</w:t>
             </w:r>
           </w:p>
         </w:tc>
@@ -5438,7 +5238,7 @@
           </w:tcPr>
           <w:p>
             <w:r>
-              <w:t>Garantiza la recuperación ante desastres</w:t>
+              <w:t>Recuperación ante desastres</w:t>
             </w:r>
           </w:p>
         </w:tc>
@@ -5471,7 +5271,7 @@
           </w:tcPr>
           <w:p>
             <w:r>
-              <w:t>Afecta disponibilidad de servicios</w:t>
+              <w:t>Disponibilidad de servicios</w:t>
             </w:r>
           </w:p>
         </w:tc>
@@ -5494,7 +5294,7 @@
           </w:tcPr>
           <w:p>
             <w:r>
-              <w:t>Control de acceso al Data Center</w:t>
+              <w:t>Control de acceso Data Center</w:t>
             </w:r>
           </w:p>
         </w:tc>
@@ -5504,7 +5304,7 @@
           </w:tcPr>
           <w:p>
             <w:r>
-              <w:t>Protección física de activos críticos</w:t>
+              <w:t>Protección física de activos</w:t>
             </w:r>
           </w:p>
         </w:tc>
@@ -5537,7 +5337,7 @@
           </w:tcPr>
           <w:p>
             <w:r>
-              <w:t>Soporte para continuidad operativa</w:t>
+              <w:t>Continuidad operativa</w:t>
             </w:r>
           </w:p>
         </w:tc>
@@ -5570,7 +5370,7 @@
           </w:tcPr>
           <w:p>
             <w:r>
-              <w:t>Cumplimiento legal y soporte</w:t>
+              <w:t>Cumplimiento legal</w:t>
             </w:r>
           </w:p>
         </w:tc>
@@ -5609,7 +5409,11 @@
         </w:tc>
       </w:tr>
     </w:tbl>
-    <w:p/>
+    <w:p>
+      <w:r>
+        <w:br w:type="page"/>
+      </w:r>
+    </w:p>
     <w:p>
       <w:pPr>
         <w:pStyle w:val="Heading2"/>
@@ -5726,13 +5530,11 @@
           </w:tcPr>
           <w:p>
             <w:r>
-              <w:t>• Coordinación general del equipo</w:t>
+              <w:t>• Coordinación general</w:t>
               <w:br/>
               <w:t>• Entrevistas con gerencia</w:t>
               <w:br/>
-              <w:t>• Revisión de arquitectura de red</w:t>
-              <w:br/>
-              <w:t>• Consolidación del informe final</w:t>
+              <w:t>• Consolidación informe final</w:t>
             </w:r>
           </w:p>
         </w:tc>
@@ -5743,8 +5545,6 @@
           <w:p>
             <w:r>
               <w:t>• Arquitectura de red</w:t>
-              <w:br/>
-              <w:t>• Configuración de equipos</w:t>
               <w:br/>
               <w:t>• Seguridad perimetral</w:t>
             </w:r>
@@ -5782,13 +5582,11 @@
           </w:tcPr>
           <w:p>
             <w:r>
-              <w:t>• Evaluación de controles internos</w:t>
+              <w:t>• Evaluación controles internos</w:t>
               <w:br/>
               <w:t>• Revisión de documentación</w:t>
               <w:br/>
-              <w:t>• Análisis de procedimientos</w:t>
-              <w:br/>
-              <w:t>• Verificación de cumplimiento</w:t>
+              <w:t>• Verificación cumplimiento</w:t>
             </w:r>
           </w:p>
         </w:tc>
@@ -5799,8 +5597,6 @@
           <w:p>
             <w:r>
               <w:t>• Políticas y procedimientos</w:t>
-              <w:br/>
-              <w:t>• Control de acceso</w:t>
               <w:br/>
               <w:t>• Licenciamiento</w:t>
             </w:r>
@@ -5828,7 +5624,7 @@
           </w:tcPr>
           <w:p>
             <w:r>
-              <w:t>Auditor Junior</w:t>
+              <w:t>Auditor</w:t>
             </w:r>
           </w:p>
         </w:tc>
@@ -5838,13 +5634,11 @@
           </w:tcPr>
           <w:p>
             <w:r>
-              <w:t>• Inspección física de instalaciones</w:t>
+              <w:t>• Inspección física</w:t>
               <w:br/>
-              <w:t>• Levantamiento de inventarios</w:t>
+              <w:t>• Levantamiento inventarios</w:t>
               <w:br/>
               <w:t>• Revisión de respaldos</w:t>
-              <w:br/>
-              <w:t>• Apoyo en documentación</w:t>
             </w:r>
           </w:p>
         </w:tc>
@@ -5857,18 +5651,64 @@
               <w:t>• Inventario HW/SW</w:t>
               <w:br/>
               <w:t>• Sistema de respaldos</w:t>
+            </w:r>
+          </w:p>
+        </w:tc>
+      </w:tr>
+      <w:tr>
+        <w:tc>
+          <w:tcPr>
+            <w:tcW w:type="dxa" w:w="2351"/>
+            <w:shd w:fill="e6f2ff"/>
+          </w:tcPr>
+          <w:p>
+            <w:r>
+              <w:rPr>
+                <w:b/>
+              </w:rPr>
+              <w:t>Juan</w:t>
+            </w:r>
+          </w:p>
+        </w:tc>
+        <w:tc>
+          <w:tcPr>
+            <w:tcW w:type="dxa" w:w="2351"/>
+          </w:tcPr>
+          <w:p>
+            <w:r>
+              <w:t>Auditor</w:t>
+            </w:r>
+          </w:p>
+        </w:tc>
+        <w:tc>
+          <w:tcPr>
+            <w:tcW w:type="dxa" w:w="2351"/>
+          </w:tcPr>
+          <w:p>
+            <w:r>
+              <w:t>• Análisis de configuraciones</w:t>
               <w:br/>
-              <w:t>• Data Center</w:t>
+              <w:t>• Pruebas técnicas</w:t>
+              <w:br/>
+              <w:t>• Documentación de evidencias</w:t>
+            </w:r>
+          </w:p>
+        </w:tc>
+        <w:tc>
+          <w:tcPr>
+            <w:tcW w:type="dxa" w:w="2351"/>
+          </w:tcPr>
+          <w:p>
+            <w:r>
+              <w:t>• Configuración equipos</w:t>
+              <w:br/>
+              <w:t>• Control de acceso</w:t>
             </w:r>
           </w:p>
         </w:tc>
       </w:tr>
     </w:tbl>
-    <w:p>
-      <w:r>
-        <w:br w:type="page"/>
-      </w:r>
-    </w:p>
+    <w:p/>
     <w:p>
       <w:pPr>
         <w:pStyle w:val="Heading2"/>
@@ -5931,21 +5771,6 @@
       </w:r>
     </w:p>
     <w:p>
-      <w:pPr>
-        <w:jc w:val="both"/>
-      </w:pPr>
-      <w:r>
-        <w:rPr>
-          <w:b/>
-        </w:rPr>
-        <w:br/>
-        <w:t xml:space="preserve">Nota: </w:t>
-      </w:r>
-      <w:r>
-        <w:t>La programación es flexible y puede ser ajustada según los hallazgos que se vayan identificando durante la ejecución de la auditoría. Cualquier modificación será documentada y comunicada a las partes interesadas.</w:t>
-      </w:r>
-    </w:p>
-    <w:p>
       <w:r>
         <w:br w:type="page"/>
       </w:r>
@@ -6155,7 +5980,7 @@
           </w:tcPr>
           <w:p>
             <w:r>
-              <w:t>Auditor Junior</w:t>
+              <w:t>Auditor</w:t>
             </w:r>
           </w:p>
         </w:tc>
@@ -6176,6 +6001,48 @@
           <w:p>
             <w:r>
               <w:t>fiorella@auditor.com</w:t>
+            </w:r>
+          </w:p>
+        </w:tc>
+      </w:tr>
+      <w:tr>
+        <w:tc>
+          <w:tcPr>
+            <w:tcW w:type="dxa" w:w="2351"/>
+          </w:tcPr>
+          <w:p>
+            <w:r>
+              <w:t>Juan</w:t>
+            </w:r>
+          </w:p>
+        </w:tc>
+        <w:tc>
+          <w:tcPr>
+            <w:tcW w:type="dxa" w:w="2351"/>
+          </w:tcPr>
+          <w:p>
+            <w:r>
+              <w:t>Auditor</w:t>
+            </w:r>
+          </w:p>
+        </w:tc>
+        <w:tc>
+          <w:tcPr>
+            <w:tcW w:type="dxa" w:w="2351"/>
+          </w:tcPr>
+          <w:p>
+            <w:r>
+              <w:t>100% (5 días)</w:t>
+            </w:r>
+          </w:p>
+        </w:tc>
+        <w:tc>
+          <w:tcPr>
+            <w:tcW w:type="dxa" w:w="2351"/>
+          </w:tcPr>
+          <w:p>
+            <w:r>
+              <w:t>juan@auditor.com</w:t>
             </w:r>
           </w:p>
         </w:tc>
@@ -6601,11 +6468,7 @@
         </w:tc>
       </w:tr>
     </w:tbl>
-    <w:p>
-      <w:r>
-        <w:br w:type="page"/>
-      </w:r>
-    </w:p>
+    <w:p/>
     <w:p>
       <w:pPr>
         <w:pStyle w:val="Heading2"/>
@@ -6700,7 +6563,7 @@
           </w:tcPr>
           <w:p>
             <w:r>
-              <w:t>3 auditores x 5 días x $150/día</w:t>
+              <w:t>4 auditores x 5 días x $150/día</w:t>
             </w:r>
           </w:p>
         </w:tc>
@@ -6710,7 +6573,7 @@
           </w:tcPr>
           <w:p>
             <w:r>
-              <w:t>$2,250.00</w:t>
+              <w:t>$3,000.00</w:t>
             </w:r>
           </w:p>
         </w:tc>
@@ -6732,7 +6595,7 @@
           </w:tcPr>
           <w:p>
             <w:r>
-              <w:t>Licencias temporales (NMAP, Wireshark Pro)</w:t>
+              <w:t>Licencias temporales</w:t>
             </w:r>
           </w:p>
         </w:tc>
@@ -6774,7 +6637,7 @@
           </w:tcPr>
           <w:p>
             <w:r>
-              <w:t>$150.00</w:t>
+              <w:t>$200.00</w:t>
             </w:r>
           </w:p>
         </w:tc>
@@ -6796,7 +6659,7 @@
           </w:tcPr>
           <w:p>
             <w:r>
-              <w:t>3 personas x 5 días x $20/día</w:t>
+              <w:t>4 personas x 5 días x $20/día</w:t>
             </w:r>
           </w:p>
         </w:tc>
@@ -6806,7 +6669,7 @@
           </w:tcPr>
           <w:p>
             <w:r>
-              <w:t>$300.00</w:t>
+              <w:t>$400.00</w:t>
             </w:r>
           </w:p>
         </w:tc>
@@ -6828,7 +6691,7 @@
           </w:tcPr>
           <w:p>
             <w:r>
-              <w:t>Papelería, impresiones, carpetas</w:t>
+              <w:t>Papelería, impresiones</w:t>
             </w:r>
           </w:p>
         </w:tc>
@@ -6860,7 +6723,7 @@
           </w:tcPr>
           <w:p>
             <w:r>
-              <w:t>Telefonía e internet móvil</w:t>
+              <w:t>Telefonía e internet</w:t>
             </w:r>
           </w:p>
         </w:tc>
@@ -6902,7 +6765,7 @@
           </w:tcPr>
           <w:p>
             <w:r>
-              <w:t>$298.00</w:t>
+              <w:t>$388.00</w:t>
             </w:r>
           </w:p>
         </w:tc>
@@ -6945,13 +6808,17 @@
               <w:rPr>
                 <w:b/>
               </w:rPr>
-              <w:t>$3,278.00</w:t>
+              <w:t>$4,268.00</w:t>
             </w:r>
           </w:p>
         </w:tc>
       </w:tr>
     </w:tbl>
-    <w:p/>
+    <w:p>
+      <w:r>
+        <w:br w:type="page"/>
+      </w:r>
+    </w:p>
     <w:p>
       <w:pPr>
         <w:pStyle w:val="Heading2"/>
@@ -7038,7 +6905,7 @@
           </w:tcPr>
           <w:p>
             <w:r>
-              <w:t>3 equipos con herramientas de auditoría</w:t>
+              <w:t>4 equipos con herramientas</w:t>
             </w:r>
           </w:p>
         </w:tc>
@@ -7048,7 +6915,7 @@
           </w:tcPr>
           <w:p>
             <w:r>
-              <w:t>Trabajo de campo y documentación</w:t>
+              <w:t>Trabajo de campo</w:t>
             </w:r>
           </w:p>
         </w:tc>
@@ -7112,7 +6979,7 @@
           </w:tcPr>
           <w:p>
             <w:r>
-              <w:t>Captura y análisis de tráfico</w:t>
+              <w:t>Captura de tráfico</w:t>
             </w:r>
           </w:p>
         </w:tc>
@@ -7124,7 +6991,7 @@
           </w:tcPr>
           <w:p>
             <w:r>
-              <w:t>Herramientas de documentación</w:t>
+              <w:t>Herramientas documentación</w:t>
             </w:r>
           </w:p>
         </w:tc>
@@ -7176,7 +7043,7 @@
           </w:tcPr>
           <w:p>
             <w:r>
-              <w:t>Revisión de configuraciones</w:t>
+              <w:t>Revisión configuraciones</w:t>
             </w:r>
           </w:p>
         </w:tc>
@@ -7188,7 +7055,7 @@
           </w:tcPr>
           <w:p>
             <w:r>
-              <w:t>Acceso VPN</w:t>
+              <w:t>Cámara fotográfica</w:t>
             </w:r>
           </w:p>
         </w:tc>
@@ -7198,7 +7065,7 @@
           </w:tcPr>
           <w:p>
             <w:r>
-              <w:t>Conexión remota a la red</w:t>
+              <w:t>Documentación evidencias</w:t>
             </w:r>
           </w:p>
         </w:tc>
@@ -7208,39 +7075,7 @@
           </w:tcPr>
           <w:p>
             <w:r>
-              <w:t>Evaluación remota</w:t>
-            </w:r>
-          </w:p>
-        </w:tc>
-      </w:tr>
-      <w:tr>
-        <w:tc>
-          <w:tcPr>
-            <w:tcW w:type="dxa" w:w="3135"/>
-          </w:tcPr>
-          <w:p>
-            <w:r>
-              <w:t>Cámara fotográfica</w:t>
-            </w:r>
-          </w:p>
-        </w:tc>
-        <w:tc>
-          <w:tcPr>
-            <w:tcW w:type="dxa" w:w="3135"/>
-          </w:tcPr>
-          <w:p>
-            <w:r>
-              <w:t>Documentación de evidencias</w:t>
-            </w:r>
-          </w:p>
-        </w:tc>
-        <w:tc>
-          <w:tcPr>
-            <w:tcW w:type="dxa" w:w="3135"/>
-          </w:tcPr>
-          <w:p>
-            <w:r>
-              <w:t>Registro de hallazgos físicos</w:t>
+              <w:t>Registro de hallazgos</w:t>
             </w:r>
           </w:p>
         </w:tc>
@@ -7271,7 +7106,7 @@
         <w:pStyle w:val="ListBullet"/>
       </w:pPr>
       <w:r>
-        <w:t>Organigrama actualizado de la empresa y del área de Infraestructura</w:t>
+        <w:t>Organigrama actualizado del área de Infraestructura</w:t>
       </w:r>
     </w:p>
     <w:p>
@@ -7287,7 +7122,7 @@
         <w:pStyle w:val="ListBullet"/>
       </w:pPr>
       <w:r>
-        <w:t>Procedimientos operativos del área (gestión de cambios, incidentes, respaldos)</w:t>
+        <w:t>Procedimientos operativos (gestión de cambios, incidentes, respaldos)</w:t>
       </w:r>
     </w:p>
     <w:p>
@@ -7311,7 +7146,7 @@
         <w:pStyle w:val="ListBullet"/>
       </w:pPr>
       <w:r>
-        <w:t>Contratos con proveedores de servicios de telecomunicaciones</w:t>
+        <w:t>Contratos con proveedores de telecomunicaciones</w:t>
       </w:r>
     </w:p>
     <w:p>
@@ -7328,22 +7163,6 @@
       </w:pPr>
       <w:r>
         <w:t>Reportes de incidentes de los últimos 12 meses</w:t>
-      </w:r>
-    </w:p>
-    <w:p>
-      <w:pPr>
-        <w:pStyle w:val="ListBullet"/>
-      </w:pPr>
-      <w:r>
-        <w:t>Resultados de auditorías anteriores (si existen)</w:t>
-      </w:r>
-    </w:p>
-    <w:p>
-      <w:pPr>
-        <w:pStyle w:val="ListBullet"/>
-      </w:pPr>
-      <w:r>
-        <w:t>Plan de continuidad de negocio y recuperación ante desastres</w:t>
       </w:r>
     </w:p>
     <w:p/>
@@ -7414,7 +7233,7 @@
           </w:tcPr>
           <w:p>
             <w:r>
-              <w:t>Recopilación inicial de información sobre procesos y controles</w:t>
+              <w:t>Recopilación inicial de información</w:t>
             </w:r>
           </w:p>
         </w:tc>
@@ -7436,7 +7255,7 @@
           </w:tcPr>
           <w:p>
             <w:r>
-              <w:t>Entrevistas estructuradas con personal clave</w:t>
+              <w:t>Entrevistas estructuradas</w:t>
             </w:r>
           </w:p>
         </w:tc>
@@ -7458,7 +7277,7 @@
           </w:tcPr>
           <w:p>
             <w:r>
-              <w:t>Verificación de cumplimiento de controles y mejores prácticas</w:t>
+              <w:t>Verificación de cumplimiento</w:t>
             </w:r>
           </w:p>
         </w:tc>
@@ -7480,7 +7299,7 @@
           </w:tcPr>
           <w:p>
             <w:r>
-              <w:t>Registro de hallazgos durante inspecciones físicas</w:t>
+              <w:t>Registro de hallazgos físicos</w:t>
             </w:r>
           </w:p>
         </w:tc>
@@ -7492,7 +7311,7 @@
         <w:rPr>
           <w:b/>
         </w:rPr>
-        <w:t>INSTALACIONES Y LOGÍSTICA:</w:t>
+        <w:t>INSTALACIONES REQUERIDAS:</w:t>
       </w:r>
     </w:p>
     <w:p>
@@ -7500,7 +7319,7 @@
         <w:pStyle w:val="ListBullet"/>
       </w:pPr>
       <w:r>
-        <w:t>Sala de reuniones en las instalaciones de TeleNET Solutions para entrevistas</w:t>
+        <w:t>Sala de reuniones para entrevistas</w:t>
       </w:r>
     </w:p>
     <w:p>
@@ -7508,7 +7327,7 @@
         <w:pStyle w:val="ListBullet"/>
       </w:pPr>
       <w:r>
-        <w:t>Acceso físico al Data Center (acompañado por personal autorizado)</w:t>
+        <w:t>Acceso físico al Data Center (acompañado)</w:t>
       </w:r>
     </w:p>
     <w:p>
@@ -7524,79 +7343,7 @@
         <w:pStyle w:val="ListBullet"/>
       </w:pPr>
       <w:r>
-        <w:t>Acceso a la red WiFi corporativa (VLAN de invitados)</w:t>
-      </w:r>
-    </w:p>
-    <w:p>
-      <w:pPr>
-        <w:pStyle w:val="ListBullet"/>
-      </w:pPr>
-      <w:r>
-        <w:t>Estacionamiento para vehículos del equipo auditor</w:t>
-      </w:r>
-    </w:p>
-    <w:p>
-      <w:r>
-        <w:br w:type="page"/>
-      </w:r>
-    </w:p>
-    <w:p>
-      <w:pPr>
-        <w:pStyle w:val="Heading1"/>
-      </w:pPr>
-      <w:r>
-        <w:rPr>
-          <w:color w:val="003366"/>
-        </w:rPr>
-        <w:t>ANEXOS</w:t>
-      </w:r>
-    </w:p>
-    <w:p>
-      <w:pPr>
-        <w:jc w:val="both"/>
-      </w:pPr>
-      <w:r>
-        <w:t>Los siguientes anexos complementan el presente documento de auditoría:</w:t>
-      </w:r>
-    </w:p>
-    <w:p>
-      <w:pPr>
-        <w:pStyle w:val="ListBullet"/>
-      </w:pPr>
-      <w:r>
-        <w:t>Anexo A: Cuestionario de Evaluación de Seguridad de Red</w:t>
-      </w:r>
-    </w:p>
-    <w:p>
-      <w:pPr>
-        <w:pStyle w:val="ListBullet"/>
-      </w:pPr>
-      <w:r>
-        <w:t>Anexo B: Checklist de Inspección del Data Center</w:t>
-      </w:r>
-    </w:p>
-    <w:p>
-      <w:pPr>
-        <w:pStyle w:val="ListBullet"/>
-      </w:pPr>
-      <w:r>
-        <w:t>Anexo C: Guía de Entrevistas para Personal Técnico</w:t>
-      </w:r>
-    </w:p>
-    <w:p>
-      <w:pPr>
-        <w:pStyle w:val="ListBullet"/>
-      </w:pPr>
-      <w:r>
-        <w:t>Anexo D: Plantilla de Matriz de Riesgos</w:t>
-      </w:r>
-    </w:p>
-    <w:p>
-      <w:pPr>
-        <w:pStyle w:val="ListBullet"/>
-      </w:pPr>
-      <w:r>
-        <w:t>Anexo E: Formato de Acta de Reunión</w:t>
+        <w:t>Acceso a la red WiFi corporativa</w:t>
       </w:r>
     </w:p>
     <w:p/>
@@ -7616,6 +7363,14 @@
       </w:pPr>
       <w:r>
         <w:t>Documento elaborado por el Equipo Auditor</w:t>
+      </w:r>
+    </w:p>
+    <w:p>
+      <w:pPr>
+        <w:jc w:val="center"/>
+      </w:pPr>
+      <w:r>
+        <w:t>Víctor Ysea | María | Fiorella | Juan</w:t>
       </w:r>
     </w:p>
     <w:p>

</xml_diff>